<commit_message>
finished chapter 3 notes
</commit_message>
<xml_diff>
--- a/notes/chapter3.docx
+++ b/notes/chapter3.docx
@@ -800,6 +800,1289 @@
           </m:f>
         </m:oMath>
       </m:oMathPara>
+    </w:p>
+    <w:p>
+      <w:pPr>
+        <w:pStyle w:val="Heading3"/>
+      </w:pPr>
+      <w:bookmarkStart w:id="23" w:name="properties-of-least-squares"/>
+      <w:r>
+        <w:t xml:space="preserve">Properties of least squares</w:t>
+      </w:r>
+      <w:bookmarkEnd w:id="23"/>
+    </w:p>
+    <w:p>
+      <w:pPr>
+        <w:pStyle w:val="FirstParagraph"/>
+      </w:pPr>
+      <w:r>
+        <w:t xml:space="preserve">6 in the book, just writing down important/not obvious ones.</w:t>
+      </w:r>
+    </w:p>
+    <w:p>
+      <w:pPr>
+        <w:numPr>
+          <w:ilvl w:val="0"/>
+          <w:numId w:val="1001"/>
+        </w:numPr>
+        <w:pStyle w:val="Compact"/>
+      </w:pPr>
+      <w:r>
+        <w:t xml:space="preserve">The mean residual (</w:t>
+      </w:r>
+      <m:oMath>
+        <m:acc>
+          <m:accPr>
+            <m:chr m:val="‾"/>
+          </m:accPr>
+          <m:e>
+            <m:r>
+              <m:t>e</m:t>
+            </m:r>
+          </m:e>
+        </m:acc>
+      </m:oMath>
+      <w:r>
+        <w:t xml:space="preserve">) is 0</w:t>
+      </w:r>
+    </w:p>
+    <w:p>
+      <w:pPr>
+        <w:numPr>
+          <w:ilvl w:val="0"/>
+          <w:numId w:val="1001"/>
+        </w:numPr>
+        <w:pStyle w:val="Compact"/>
+      </w:pPr>
+      <w:r>
+        <w:t xml:space="preserve">Residual errors are uncorrelated with predictor variable x (see book for why)</w:t>
+      </w:r>
+    </w:p>
+    <w:p>
+      <w:pPr>
+        <w:numPr>
+          <w:ilvl w:val="1"/>
+          <w:numId w:val="1002"/>
+        </w:numPr>
+        <w:pStyle w:val="Compact"/>
+      </w:pPr>
+      <w:r>
+        <w:t xml:space="preserve">BUT e and x may not be independent if the relationship between x and y is non-linear. If it is truly non-linear</w:t>
+      </w:r>
+      <w:r>
+        <w:t xml:space="preserve"> </w:t>
+      </w:r>
+      <m:oMath>
+        <m:r>
+          <m:t>E</m:t>
+        </m:r>
+        <m:r>
+          <m:t>(</m:t>
+        </m:r>
+        <m:r>
+          <m:t>e</m:t>
+        </m:r>
+        <m:r>
+          <m:t>|</m:t>
+        </m:r>
+        <m:r>
+          <m:t>x</m:t>
+        </m:r>
+        <m:r>
+          <m:t>)</m:t>
+        </m:r>
+        <m:r>
+          <m:t>!</m:t>
+        </m:r>
+        <m:r>
+          <m:t>=</m:t>
+        </m:r>
+        <m:r>
+          <m:t>0</m:t>
+        </m:r>
+      </m:oMath>
+    </w:p>
+    <w:p>
+      <w:pPr>
+        <w:numPr>
+          <w:ilvl w:val="0"/>
+          <w:numId w:val="1001"/>
+        </w:numPr>
+        <w:pStyle w:val="Compact"/>
+      </w:pPr>
+      <w:r>
+        <w:t xml:space="preserve">Variance of e can vary with x, in this situation the the regression is said to display heteroscedasticity (see Figure 3.4 for great illustration)</w:t>
+      </w:r>
+    </w:p>
+    <w:p>
+      <w:pPr>
+        <w:numPr>
+          <w:ilvl w:val="0"/>
+          <w:numId w:val="1001"/>
+        </w:numPr>
+        <w:pStyle w:val="Compact"/>
+      </w:pPr>
+      <w:r>
+        <w:t xml:space="preserve">The regression of y on x is different to the regression of x on y!</w:t>
+      </w:r>
+    </w:p>
+    <w:p>
+      <w:pPr>
+        <w:pStyle w:val="Heading2"/>
+      </w:pPr>
+      <w:bookmarkStart w:id="24" w:name="correlation"/>
+      <w:r>
+        <w:t xml:space="preserve">Correlation</w:t>
+      </w:r>
+      <w:bookmarkEnd w:id="24"/>
+    </w:p>
+    <w:p>
+      <w:pPr>
+        <w:pStyle w:val="FirstParagraph"/>
+      </w:pPr>
+      <w:r>
+        <w:t xml:space="preserve">Correlation coefficient between x and y:</w:t>
+      </w:r>
+    </w:p>
+    <w:p>
+      <w:pPr>
+        <w:pStyle w:val="BodyText"/>
+      </w:pPr>
+      <m:oMathPara>
+        <m:oMathParaPr>
+          <m:jc m:val="center"/>
+        </m:oMathParaPr>
+        <m:oMath>
+          <m:r>
+            <m:t>r</m:t>
+          </m:r>
+          <m:r>
+            <m:t>(</m:t>
+          </m:r>
+          <m:r>
+            <m:t>x</m:t>
+          </m:r>
+          <m:r>
+            <m:t>,</m:t>
+          </m:r>
+          <m:r>
+            <m:t>y</m:t>
+          </m:r>
+          <m:r>
+            <m:t>)</m:t>
+          </m:r>
+          <m:r>
+            <m:t>=</m:t>
+          </m:r>
+          <m:f>
+            <m:fPr>
+              <m:type m:val="bar"/>
+            </m:fPr>
+            <m:num>
+              <m:r>
+                <m:t>C</m:t>
+              </m:r>
+              <m:r>
+                <m:t>o</m:t>
+              </m:r>
+              <m:r>
+                <m:t>v</m:t>
+              </m:r>
+              <m:r>
+                <m:t>(</m:t>
+              </m:r>
+              <m:r>
+                <m:t>x</m:t>
+              </m:r>
+              <m:r>
+                <m:t>,</m:t>
+              </m:r>
+              <m:r>
+                <m:t>y</m:t>
+              </m:r>
+              <m:r>
+                <m:t>)</m:t>
+              </m:r>
+            </m:num>
+            <m:den>
+              <m:rad>
+                <m:radPr>
+                  <m:degHide m:val="1"/>
+                </m:radPr>
+                <m:deg/>
+                <m:e>
+                  <m:r>
+                    <m:t>V</m:t>
+                  </m:r>
+                  <m:r>
+                    <m:t>a</m:t>
+                  </m:r>
+                  <m:r>
+                    <m:t>r</m:t>
+                  </m:r>
+                  <m:r>
+                    <m:t>(</m:t>
+                  </m:r>
+                  <m:r>
+                    <m:t>x</m:t>
+                  </m:r>
+                  <m:r>
+                    <m:t>)</m:t>
+                  </m:r>
+                  <m:r>
+                    <m:t>V</m:t>
+                  </m:r>
+                  <m:r>
+                    <m:t>a</m:t>
+                  </m:r>
+                  <m:r>
+                    <m:t>r</m:t>
+                  </m:r>
+                  <m:r>
+                    <m:t>(</m:t>
+                  </m:r>
+                  <m:r>
+                    <m:t>y</m:t>
+                  </m:r>
+                  <m:r>
+                    <m:t>)</m:t>
+                  </m:r>
+                </m:e>
+              </m:rad>
+            </m:den>
+          </m:f>
+        </m:oMath>
+      </m:oMathPara>
+    </w:p>
+    <w:p>
+      <w:pPr>
+        <w:pStyle w:val="FirstParagraph"/>
+      </w:pPr>
+      <w:r>
+        <w:t xml:space="preserve">The correlation coefficient is a dimensionless measure of association and it is symmetrical (i.e. </w:t>
+      </w:r>
+      <m:oMath>
+        <m:r>
+          <m:t>r</m:t>
+        </m:r>
+        <m:r>
+          <m:t>(</m:t>
+        </m:r>
+        <m:r>
+          <m:t>x</m:t>
+        </m:r>
+        <m:r>
+          <m:t>,</m:t>
+        </m:r>
+        <m:r>
+          <m:t>y</m:t>
+        </m:r>
+        <m:r>
+          <m:t>)</m:t>
+        </m:r>
+        <m:r>
+          <m:t>=</m:t>
+        </m:r>
+        <m:r>
+          <m:t>r</m:t>
+        </m:r>
+        <m:r>
+          <m:t>(</m:t>
+        </m:r>
+        <m:r>
+          <m:t>y</m:t>
+        </m:r>
+        <m:r>
+          <m:t>,</m:t>
+        </m:r>
+        <m:r>
+          <m:t>x</m:t>
+        </m:r>
+        <m:r>
+          <m:t>)</m:t>
+        </m:r>
+      </m:oMath>
+      <w:r>
+        <w:t xml:space="preserve">).</w:t>
+      </w:r>
+    </w:p>
+    <w:p>
+      <w:pPr>
+        <w:pStyle w:val="BodyText"/>
+      </w:pPr>
+      <w:r>
+        <w:t xml:space="preserve">Scaling x or y by constants does not change the correlation coefficient, but it does affect variances and covariances.</w:t>
+      </w:r>
+    </w:p>
+    <w:p>
+      <w:pPr>
+        <w:pStyle w:val="BodyText"/>
+      </w:pPr>
+      <w:r>
+        <w:t xml:space="preserve">The correlation coefficient is a standardised regression coefficient -&gt; the regression coefficient resulting from rescaling x and y such that each has unit variance).</w:t>
+      </w:r>
+    </w:p>
+    <w:p>
+      <w:pPr>
+        <w:pStyle w:val="BodyText"/>
+      </w:pPr>
+      <m:oMath>
+        <m:sSup>
+          <m:e>
+            <m:r>
+              <m:t>r</m:t>
+            </m:r>
+          </m:e>
+          <m:sup>
+            <m:r>
+              <m:t>2</m:t>
+            </m:r>
+          </m:sup>
+        </m:sSup>
+      </m:oMath>
+      <w:r>
+        <w:t xml:space="preserve"> </w:t>
+      </w:r>
+      <w:r>
+        <w:t xml:space="preserve">assumes</w:t>
+      </w:r>
+      <w:r>
+        <w:t xml:space="preserve"> </w:t>
+      </w:r>
+      <m:oMath>
+        <m:r>
+          <m:t>E</m:t>
+        </m:r>
+        <m:r>
+          <m:t>(</m:t>
+        </m:r>
+        <m:r>
+          <m:t>y</m:t>
+        </m:r>
+        <m:r>
+          <m:t>|</m:t>
+        </m:r>
+        <m:r>
+          <m:t>x</m:t>
+        </m:r>
+        <m:r>
+          <m:t>)</m:t>
+        </m:r>
+      </m:oMath>
+      <w:r>
+        <w:t xml:space="preserve"> </w:t>
+      </w:r>
+      <w:r>
+        <w:t xml:space="preserve">is linear!</w:t>
+      </w:r>
+    </w:p>
+    <w:p>
+      <w:pPr>
+        <w:pStyle w:val="Heading2"/>
+      </w:pPr>
+      <w:bookmarkStart w:id="25" w:name="differential-selection-brief-intro"/>
+      <w:r>
+        <w:t xml:space="preserve">Differential selection (brief intro)</w:t>
+      </w:r>
+      <w:bookmarkEnd w:id="25"/>
+    </w:p>
+    <w:p>
+      <w:pPr>
+        <w:pStyle w:val="FirstParagraph"/>
+      </w:pPr>
+      <w:r>
+        <w:t xml:space="preserve">The directional selection differential,</w:t>
+      </w:r>
+      <w:r>
+        <w:t xml:space="preserve"> </w:t>
+      </w:r>
+      <m:oMath>
+        <m:r>
+          <m:t>S</m:t>
+        </m:r>
+      </m:oMath>
+      <w:r>
+        <w:t xml:space="preserve">, is the difference between the mean phenotype within that generation before selection (</w:t>
+      </w:r>
+      <m:oMath>
+        <m:sSub>
+          <m:e>
+            <m:r>
+              <m:t>μ</m:t>
+            </m:r>
+          </m:e>
+          <m:sub>
+            <m:r>
+              <m:t>s</m:t>
+            </m:r>
+          </m:sub>
+        </m:sSub>
+      </m:oMath>
+      <w:r>
+        <w:t xml:space="preserve">) and the mean phenotype within that generation after (</w:t>
+      </w:r>
+      <m:oMath>
+        <m:r>
+          <m:t>μ</m:t>
+        </m:r>
+      </m:oMath>
+      <w:r>
+        <w:t xml:space="preserve">) selection.</w:t>
+      </w:r>
+    </w:p>
+    <w:p>
+      <w:pPr>
+        <w:pStyle w:val="BodyText"/>
+      </w:pPr>
+      <m:oMathPara>
+        <m:oMathParaPr>
+          <m:jc m:val="center"/>
+        </m:oMathParaPr>
+        <m:oMath>
+          <m:r>
+            <m:t>S</m:t>
+          </m:r>
+          <m:r>
+            <m:t>=</m:t>
+          </m:r>
+          <m:sSub>
+            <m:e>
+              <m:r>
+                <m:t>μ</m:t>
+              </m:r>
+            </m:e>
+            <m:sub>
+              <m:r>
+                <m:t>s</m:t>
+              </m:r>
+            </m:sub>
+          </m:sSub>
+          <m:r>
+            <m:t>−</m:t>
+          </m:r>
+          <m:r>
+            <m:t>μ</m:t>
+          </m:r>
+        </m:oMath>
+      </m:oMathPara>
+    </w:p>
+    <w:p>
+      <w:pPr>
+        <w:pStyle w:val="FirstParagraph"/>
+      </w:pPr>
+      <w:r>
+        <w:t xml:space="preserve">If all individuals have equal fertility and viability then selecting individuals won’t change anything so</w:t>
+      </w:r>
+      <w:r>
+        <w:t xml:space="preserve"> </w:t>
+      </w:r>
+      <m:oMath>
+        <m:sSub>
+          <m:e>
+            <m:r>
+              <m:t>μ</m:t>
+            </m:r>
+          </m:e>
+          <m:sub>
+            <m:r>
+              <m:t>s</m:t>
+            </m:r>
+          </m:sub>
+        </m:sSub>
+        <m:r>
+          <m:t>=</m:t>
+        </m:r>
+        <m:r>
+          <m:t>μ</m:t>
+        </m:r>
+      </m:oMath>
+      <w:r>
+        <w:t xml:space="preserve"> </w:t>
+      </w:r>
+      <w:r>
+        <w:t xml:space="preserve">and</w:t>
+      </w:r>
+      <w:r>
+        <w:t xml:space="preserve"> </w:t>
+      </w:r>
+      <m:oMath>
+        <m:r>
+          <m:t>S</m:t>
+        </m:r>
+        <m:r>
+          <m:t>=</m:t>
+        </m:r>
+        <m:r>
+          <m:t>0</m:t>
+        </m:r>
+      </m:oMath>
+      <w:r>
+        <w:t xml:space="preserve">.</w:t>
+      </w:r>
+    </w:p>
+    <w:p>
+      <w:pPr>
+        <w:pStyle w:val="BodyText"/>
+      </w:pPr>
+      <w:r>
+        <w:t xml:space="preserve">If</w:t>
+      </w:r>
+      <w:r>
+        <w:t xml:space="preserve"> </w:t>
+      </w:r>
+      <m:oMath>
+        <m:r>
+          <m:t>W</m:t>
+        </m:r>
+        <m:r>
+          <m:t>(</m:t>
+        </m:r>
+        <m:r>
+          <m:t>z</m:t>
+        </m:r>
+        <m:r>
+          <m:t>)</m:t>
+        </m:r>
+      </m:oMath>
+      <w:r>
+        <w:t xml:space="preserve"> </w:t>
+      </w:r>
+      <w:r>
+        <w:t xml:space="preserve">is the probability that individuals with phenotype</w:t>
+      </w:r>
+      <w:r>
+        <w:t xml:space="preserve"> </w:t>
+      </w:r>
+      <m:oMath>
+        <m:r>
+          <m:t>z</m:t>
+        </m:r>
+      </m:oMath>
+      <w:r>
+        <w:t xml:space="preserve"> </w:t>
+      </w:r>
+      <w:r>
+        <w:t xml:space="preserve">survive to reproduce and</w:t>
+      </w:r>
+      <w:r>
+        <w:t xml:space="preserve"> </w:t>
+      </w:r>
+      <m:oMath>
+        <m:r>
+          <m:t>p</m:t>
+        </m:r>
+        <m:r>
+          <m:t>(</m:t>
+        </m:r>
+        <m:r>
+          <m:t>z</m:t>
+        </m:r>
+        <m:r>
+          <m:t>)</m:t>
+        </m:r>
+      </m:oMath>
+      <w:r>
+        <w:t xml:space="preserve"> </w:t>
+      </w:r>
+      <w:r>
+        <w:t xml:space="preserve">is the density of</w:t>
+      </w:r>
+      <w:r>
+        <w:t xml:space="preserve"> </w:t>
+      </w:r>
+      <m:oMath>
+        <m:r>
+          <m:t>z</m:t>
+        </m:r>
+      </m:oMath>
+      <w:r>
+        <w:t xml:space="preserve"> </w:t>
+      </w:r>
+      <w:r>
+        <w:t xml:space="preserve">(pretty much means distribution) before selection, then the density after selection is:</w:t>
+      </w:r>
+    </w:p>
+    <w:p>
+      <w:pPr>
+        <w:pStyle w:val="BodyText"/>
+      </w:pPr>
+      <m:oMathPara>
+        <m:oMathParaPr>
+          <m:jc m:val="center"/>
+        </m:oMathParaPr>
+        <m:oMath>
+          <m:sSub>
+            <m:e>
+              <m:r>
+                <m:t>p</m:t>
+              </m:r>
+            </m:e>
+            <m:sub>
+              <m:r>
+                <m:t>s</m:t>
+              </m:r>
+            </m:sub>
+          </m:sSub>
+          <m:r>
+            <m:t>(</m:t>
+          </m:r>
+          <m:r>
+            <m:t>z</m:t>
+          </m:r>
+          <m:r>
+            <m:t>)</m:t>
+          </m:r>
+          <m:r>
+            <m:t>=</m:t>
+          </m:r>
+          <m:f>
+            <m:fPr>
+              <m:type m:val="bar"/>
+            </m:fPr>
+            <m:num>
+              <m:r>
+                <m:t>W</m:t>
+              </m:r>
+              <m:r>
+                <m:t>(</m:t>
+              </m:r>
+              <m:r>
+                <m:t>z</m:t>
+              </m:r>
+              <m:r>
+                <m:t>)</m:t>
+              </m:r>
+              <m:r>
+                <m:t>p</m:t>
+              </m:r>
+              <m:r>
+                <m:t>(</m:t>
+              </m:r>
+              <m:r>
+                <m:t>z</m:t>
+              </m:r>
+              <m:r>
+                <m:t>)</m:t>
+              </m:r>
+            </m:num>
+            <m:den>
+              <m:r>
+                <m:t>∫</m:t>
+              </m:r>
+              <m:r>
+                <m:t>W</m:t>
+              </m:r>
+              <m:r>
+                <m:t>(</m:t>
+              </m:r>
+              <m:r>
+                <m:t>z</m:t>
+              </m:r>
+              <m:r>
+                <m:t>)</m:t>
+              </m:r>
+              <m:r>
+                <m:t>p</m:t>
+              </m:r>
+              <m:r>
+                <m:t>(</m:t>
+              </m:r>
+              <m:r>
+                <m:t>z</m:t>
+              </m:r>
+              <m:r>
+                <m:t>)</m:t>
+              </m:r>
+              <m:r>
+                <m:t>d</m:t>
+              </m:r>
+              <m:r>
+                <m:t>z</m:t>
+              </m:r>
+            </m:den>
+          </m:f>
+        </m:oMath>
+      </m:oMathPara>
+    </w:p>
+    <w:p>
+      <w:pPr>
+        <w:pStyle w:val="FirstParagraph"/>
+      </w:pPr>
+      <w:r>
+        <w:t xml:space="preserve">The denominator here is the mean individual fitness (</w:t>
+      </w:r>
+      <m:oMath>
+        <m:acc>
+          <m:accPr>
+            <m:chr m:val="‾"/>
+          </m:accPr>
+          <m:e>
+            <m:r>
+              <m:t>W</m:t>
+            </m:r>
+          </m:e>
+        </m:acc>
+      </m:oMath>
+      <w:r>
+        <w:t xml:space="preserve">). The relative fitness of</w:t>
+      </w:r>
+      <w:r>
+        <w:t xml:space="preserve"> </w:t>
+      </w:r>
+      <m:oMath>
+        <m:r>
+          <m:t>z</m:t>
+        </m:r>
+      </m:oMath>
+      <w:r>
+        <w:t xml:space="preserve"> </w:t>
+      </w:r>
+      <w:r>
+        <w:t xml:space="preserve">is</w:t>
+      </w:r>
+      <w:r>
+        <w:t xml:space="preserve"> </w:t>
+      </w:r>
+      <m:oMath>
+        <m:r>
+          <m:t>w</m:t>
+        </m:r>
+        <m:r>
+          <m:t>(</m:t>
+        </m:r>
+        <m:r>
+          <m:t>z</m:t>
+        </m:r>
+        <m:r>
+          <m:t>)</m:t>
+        </m:r>
+        <m:r>
+          <m:t>=</m:t>
+        </m:r>
+        <m:f>
+          <m:fPr>
+            <m:type m:val="bar"/>
+          </m:fPr>
+          <m:num>
+            <m:r>
+              <m:t>W</m:t>
+            </m:r>
+            <m:r>
+              <m:t>(</m:t>
+            </m:r>
+            <m:r>
+              <m:t>z</m:t>
+            </m:r>
+            <m:r>
+              <m:t>)</m:t>
+            </m:r>
+          </m:num>
+          <m:den>
+            <m:acc>
+              <m:accPr>
+                <m:chr m:val="‾"/>
+              </m:accPr>
+              <m:e>
+                <m:r>
+                  <m:t>W</m:t>
+                </m:r>
+              </m:e>
+            </m:acc>
+          </m:den>
+        </m:f>
+      </m:oMath>
+      <w:r>
+        <w:t xml:space="preserve">.</w:t>
+      </w:r>
+    </w:p>
+    <w:p>
+      <w:pPr>
+        <w:pStyle w:val="BodyText"/>
+      </w:pPr>
+      <w:r>
+        <w:t xml:space="preserve">After some sweet derivation (see page 46), you finish with:</w:t>
+      </w:r>
+    </w:p>
+    <w:p>
+      <w:pPr>
+        <w:pStyle w:val="BodyText"/>
+      </w:pPr>
+      <m:oMathPara>
+        <m:oMathParaPr>
+          <m:jc m:val="center"/>
+        </m:oMathParaPr>
+        <m:oMath>
+          <m:r>
+            <m:t>S</m:t>
+          </m:r>
+          <m:r>
+            <m:t>=</m:t>
+          </m:r>
+          <m:r>
+            <m:t>σ</m:t>
+          </m:r>
+          <m:r>
+            <m:t>[</m:t>
+          </m:r>
+          <m:r>
+            <m:t>z</m:t>
+          </m:r>
+          <m:r>
+            <m:t>,</m:t>
+          </m:r>
+          <m:r>
+            <m:t>w</m:t>
+          </m:r>
+          <m:r>
+            <m:t>(</m:t>
+          </m:r>
+          <m:r>
+            <m:t>z</m:t>
+          </m:r>
+          <m:r>
+            <m:t>)</m:t>
+          </m:r>
+          <m:r>
+            <m:t>]</m:t>
+          </m:r>
+        </m:oMath>
+      </m:oMathPara>
+    </w:p>
+    <w:p>
+      <w:pPr>
+        <w:pStyle w:val="FirstParagraph"/>
+      </w:pPr>
+      <w:r>
+        <w:t xml:space="preserve">Therefore the directional selection is equivalent to the covariance of the phenotype and the relative fitness.</w:t>
+      </w:r>
+    </w:p>
+    <w:p>
+      <w:pPr>
+        <w:pStyle w:val="BodyText"/>
+      </w:pPr>
+      <w:r>
+        <w:t xml:space="preserve">If you regress offspring phenotype on the midparent phenotype and that relationship is linear with slope</w:t>
+      </w:r>
+      <w:r>
+        <w:t xml:space="preserve"> </w:t>
+      </w:r>
+      <m:oMath>
+        <m:r>
+          <m:t>β</m:t>
+        </m:r>
+      </m:oMath>
+      <w:r>
+        <w:t xml:space="preserve">, a change in mean midparent phenotype induces an expected change in mean phenotype across generations equal to:</w:t>
+      </w:r>
+    </w:p>
+    <w:p>
+      <w:pPr>
+        <w:pStyle w:val="BodyText"/>
+      </w:pPr>
+      <m:oMathPara>
+        <m:oMathParaPr>
+          <m:jc m:val="center"/>
+        </m:oMathParaPr>
+        <m:oMath>
+          <m:r>
+            <m:t>Δ</m:t>
+          </m:r>
+          <m:r>
+            <m:t>μ</m:t>
+          </m:r>
+          <m:r>
+            <m:t>=</m:t>
+          </m:r>
+          <m:sSub>
+            <m:e>
+              <m:r>
+                <m:t>μ</m:t>
+              </m:r>
+            </m:e>
+            <m:sub>
+              <m:r>
+                <m:t>0</m:t>
+              </m:r>
+            </m:sub>
+          </m:sSub>
+          <m:r>
+            <m:t>−</m:t>
+          </m:r>
+          <m:r>
+            <m:t>μ</m:t>
+          </m:r>
+          <m:r>
+            <m:t>=</m:t>
+          </m:r>
+          <m:r>
+            <m:t>β</m:t>
+          </m:r>
+          <m:r>
+            <m:t>(</m:t>
+          </m:r>
+          <m:sSub>
+            <m:e>
+              <m:r>
+                <m:t>μ</m:t>
+              </m:r>
+            </m:e>
+            <m:sub>
+              <m:r>
+                <m:t>s</m:t>
+              </m:r>
+            </m:sub>
+          </m:sSub>
+          <m:r>
+            <m:t>−</m:t>
+          </m:r>
+          <m:r>
+            <m:t>μ</m:t>
+          </m:r>
+          <m:r>
+            <m:t>)</m:t>
+          </m:r>
+          <m:r>
+            <m:t>=</m:t>
+          </m:r>
+          <m:r>
+            <m:t>β</m:t>
+          </m:r>
+          <m:r>
+            <m:t>S</m:t>
+          </m:r>
+        </m:oMath>
+      </m:oMathPara>
+    </w:p>
+    <w:p>
+      <w:pPr>
+        <w:pStyle w:val="FirstParagraph"/>
+      </w:pPr>
+      <w:r>
+        <w:t xml:space="preserve">This is the breeders’ equation!</w:t>
+      </w:r>
+    </w:p>
+    <w:p>
+      <w:pPr>
+        <w:pStyle w:val="Heading2"/>
+      </w:pPr>
+      <w:bookmarkStart w:id="26" w:name="Xf638e9138ba5e8e019b9e94db5dd93a3c267cfe"/>
+      <w:r>
+        <w:t xml:space="preserve">Correlation between genotype and phenotype (brief intro)</w:t>
+      </w:r>
+      <w:bookmarkEnd w:id="26"/>
+    </w:p>
+    <w:p>
+      <w:pPr>
+        <w:pStyle w:val="FirstParagraph"/>
+      </w:pPr>
+      <w:r>
+        <w:t xml:space="preserve">Only when there is no gene-environment interaction is the variance explained by genetics (broad-sense heritability) the equation below:</w:t>
+      </w:r>
+    </w:p>
+    <w:p>
+      <w:pPr>
+        <w:pStyle w:val="BodyText"/>
+      </w:pPr>
+      <m:oMathPara>
+        <m:oMathParaPr>
+          <m:jc m:val="center"/>
+        </m:oMathParaPr>
+        <m:oMath>
+          <m:sSup>
+            <m:e>
+              <m:r>
+                <m:t>H</m:t>
+              </m:r>
+            </m:e>
+            <m:sup>
+              <m:r>
+                <m:t>2</m:t>
+              </m:r>
+            </m:sup>
+          </m:sSup>
+          <m:r>
+            <m:t>=</m:t>
+          </m:r>
+          <m:f>
+            <m:fPr>
+              <m:type m:val="bar"/>
+            </m:fPr>
+            <m:num>
+              <m:sSubSup>
+                <m:e>
+                  <m:r>
+                    <m:t>σ</m:t>
+                  </m:r>
+                </m:e>
+                <m:sub>
+                  <m:r>
+                    <m:t>G</m:t>
+                  </m:r>
+                </m:sub>
+                <m:sup>
+                  <m:r>
+                    <m:t>2</m:t>
+                  </m:r>
+                </m:sup>
+              </m:sSubSup>
+            </m:num>
+            <m:den>
+              <m:sSubSup>
+                <m:e>
+                  <m:r>
+                    <m:t>σ</m:t>
+                  </m:r>
+                </m:e>
+                <m:sub>
+                  <m:r>
+                    <m:t>z</m:t>
+                  </m:r>
+                </m:sub>
+                <m:sup>
+                  <m:r>
+                    <m:t>2</m:t>
+                  </m:r>
+                </m:sup>
+              </m:sSubSup>
+            </m:den>
+          </m:f>
+        </m:oMath>
+      </m:oMathPara>
+    </w:p>
+    <w:p>
+      <w:pPr>
+        <w:pStyle w:val="FirstParagraph"/>
+      </w:pPr>
+      <w:r>
+        <w:t xml:space="preserve">,</w:t>
+      </w:r>
+    </w:p>
+    <w:p>
+      <w:pPr>
+        <w:pStyle w:val="BodyText"/>
+      </w:pPr>
+      <w:r>
+        <w:t xml:space="preserve">where</w:t>
+      </w:r>
+      <w:r>
+        <w:t xml:space="preserve"> </w:t>
+      </w:r>
+      <m:oMath>
+        <m:r>
+          <m:t>z</m:t>
+        </m:r>
+      </m:oMath>
+      <w:r>
+        <w:t xml:space="preserve"> </w:t>
+      </w:r>
+      <w:r>
+        <w:t xml:space="preserve">is the phenotype and G is the sum of the total effects (not just additive) at all loci on the trait.</w:t>
+      </w:r>
+    </w:p>
+    <w:p>
+      <w:pPr>
+        <w:pStyle w:val="BodyText"/>
+      </w:pPr>
+      <w:r>
+        <w:t xml:space="preserve">The slope of a midparent-offspring regression provides an estimate of the proportion of the phenotypic variance that is attributable to additive genetic factors (the narrow-sense heritability).</w:t>
+      </w:r>
+    </w:p>
+    <w:p>
+      <w:pPr>
+        <w:pStyle w:val="BodyText"/>
+      </w:pPr>
+      <m:oMathPara>
+        <m:oMathParaPr>
+          <m:jc m:val="center"/>
+        </m:oMathParaPr>
+        <m:oMath>
+          <m:sSup>
+            <m:e>
+              <m:r>
+                <m:t>h</m:t>
+              </m:r>
+            </m:e>
+            <m:sup>
+              <m:r>
+                <m:t>2</m:t>
+              </m:r>
+            </m:sup>
+          </m:sSup>
+          <m:r>
+            <m:t>=</m:t>
+          </m:r>
+          <m:f>
+            <m:fPr>
+              <m:type m:val="bar"/>
+            </m:fPr>
+            <m:num>
+              <m:sSubSup>
+                <m:e>
+                  <m:r>
+                    <m:t>σ</m:t>
+                  </m:r>
+                </m:e>
+                <m:sub>
+                  <m:r>
+                    <m:t>A</m:t>
+                  </m:r>
+                </m:sub>
+                <m:sup>
+                  <m:r>
+                    <m:t>2</m:t>
+                  </m:r>
+                </m:sup>
+              </m:sSubSup>
+            </m:num>
+            <m:den>
+              <m:sSubSup>
+                <m:e>
+                  <m:r>
+                    <m:t>σ</m:t>
+                  </m:r>
+                </m:e>
+                <m:sub>
+                  <m:r>
+                    <m:t>z</m:t>
+                  </m:r>
+                </m:sub>
+                <m:sup>
+                  <m:r>
+                    <m:t>2</m:t>
+                  </m:r>
+                </m:sup>
+              </m:sSubSup>
+            </m:den>
+          </m:f>
+        </m:oMath>
+      </m:oMathPara>
+    </w:p>
+    <w:p>
+      <w:pPr>
+        <w:pStyle w:val="FirstParagraph"/>
+      </w:pPr>
+      <w:r>
+        <w:t xml:space="preserve">So as</w:t>
+      </w:r>
+      <w:r>
+        <w:t xml:space="preserve"> </w:t>
+      </w:r>
+      <m:oMath>
+        <m:sSup>
+          <m:e>
+            <m:r>
+              <m:t>h</m:t>
+            </m:r>
+          </m:e>
+          <m:sup>
+            <m:r>
+              <m:t>2</m:t>
+            </m:r>
+          </m:sup>
+        </m:sSup>
+      </m:oMath>
+      <w:r>
+        <w:t xml:space="preserve"> </w:t>
+      </w:r>
+      <w:r>
+        <w:t xml:space="preserve">is just the regression of offspring phenotype on midparent phenotype it can actually be used in the breeders’ equation!</w:t>
+      </w:r>
+    </w:p>
+    <w:p>
+      <w:pPr>
+        <w:pStyle w:val="BodyText"/>
+      </w:pPr>
+      <m:oMathPara>
+        <m:oMathParaPr>
+          <m:jc m:val="center"/>
+        </m:oMathParaPr>
+        <m:oMath>
+          <m:r>
+            <m:t>Δ</m:t>
+          </m:r>
+          <m:r>
+            <m:t>μ</m:t>
+          </m:r>
+          <m:r>
+            <m:t>=</m:t>
+          </m:r>
+          <m:sSup>
+            <m:e>
+              <m:r>
+                <m:t>h</m:t>
+              </m:r>
+            </m:e>
+            <m:sup>
+              <m:r>
+                <m:t>2</m:t>
+              </m:r>
+            </m:sup>
+          </m:sSup>
+          <m:r>
+            <m:t>S</m:t>
+          </m:r>
+        </m:oMath>
+      </m:oMathPara>
+    </w:p>
+    <w:p>
+      <w:pPr>
+        <w:pStyle w:val="FirstParagraph"/>
+      </w:pPr>
+      <w:r>
+        <w:t xml:space="preserve">So the narrow-sense heritability can be thought of as the efficiency of the response to selection. If</w:t>
+      </w:r>
+      <w:r>
+        <w:t xml:space="preserve"> </w:t>
+      </w:r>
+      <m:oMath>
+        <m:sSup>
+          <m:e>
+            <m:r>
+              <m:t>h</m:t>
+            </m:r>
+          </m:e>
+          <m:sup>
+            <m:r>
+              <m:t>2</m:t>
+            </m:r>
+          </m:sup>
+        </m:sSup>
+        <m:r>
+          <m:t>=</m:t>
+        </m:r>
+        <m:r>
+          <m:t>0</m:t>
+        </m:r>
+      </m:oMath>
+      <w:r>
+        <w:t xml:space="preserve"> </w:t>
+      </w:r>
+      <w:r>
+        <w:t xml:space="preserve">there can be no evolutionary change regardless of strength of selection. Although this should be obvious because if</w:t>
+      </w:r>
+      <w:r>
+        <w:t xml:space="preserve"> </w:t>
+      </w:r>
+      <m:oMath>
+        <m:sSup>
+          <m:e>
+            <m:r>
+              <m:t>h</m:t>
+            </m:r>
+          </m:e>
+          <m:sup>
+            <m:r>
+              <m:t>2</m:t>
+            </m:r>
+          </m:sup>
+        </m:sSup>
+      </m:oMath>
+      <w:r>
+        <w:t xml:space="preserve"> </w:t>
+      </w:r>
+      <w:r>
+        <w:t xml:space="preserve">is 0 then there is clearly no passing of genetic material onto the next generation that is influencing that trait.</w:t>
+      </w:r>
     </w:p>
     <w:sectPr/>
   </w:body>
@@ -934,8 +2217,117 @@
       </w:pPr>
     </w:lvl>
   </w:abstractNum>
+  <w:abstractNum w:abstractNumId="991">
+    <w:nsid w:val="ea454b4c"/>
+    <w:multiLevelType w:val="multilevel"/>
+    <w:lvl w:ilvl="0">
+      <w:numFmt w:val="bullet"/>
+      <w:lvlText w:val="•"/>
+      <w:lvlJc w:val="left"/>
+      <w:pPr>
+        <w:tabs>
+          <w:tab w:val="num" w:pos="0"/>
+        </w:tabs>
+        <w:ind w:left="480" w:hanging="480"/>
+      </w:pPr>
+    </w:lvl>
+    <w:lvl w:ilvl="1">
+      <w:numFmt w:val="bullet"/>
+      <w:lvlText w:val="–"/>
+      <w:lvlJc w:val="left"/>
+      <w:pPr>
+        <w:tabs>
+          <w:tab w:val="num" w:pos="720"/>
+        </w:tabs>
+        <w:ind w:left="1200" w:hanging="480"/>
+      </w:pPr>
+    </w:lvl>
+    <w:lvl w:ilvl="2">
+      <w:numFmt w:val="bullet"/>
+      <w:lvlText w:val="•"/>
+      <w:lvlJc w:val="left"/>
+      <w:pPr>
+        <w:tabs>
+          <w:tab w:val="num" w:pos="1440"/>
+        </w:tabs>
+        <w:ind w:left="1920" w:hanging="480"/>
+      </w:pPr>
+    </w:lvl>
+    <w:lvl w:ilvl="3">
+      <w:numFmt w:val="bullet"/>
+      <w:lvlText w:val="–"/>
+      <w:lvlJc w:val="left"/>
+      <w:pPr>
+        <w:tabs>
+          <w:tab w:val="num" w:pos="2160"/>
+        </w:tabs>
+        <w:ind w:left="2640" w:hanging="480"/>
+      </w:pPr>
+    </w:lvl>
+    <w:lvl w:ilvl="4">
+      <w:numFmt w:val="bullet"/>
+      <w:lvlText w:val="•"/>
+      <w:lvlJc w:val="left"/>
+      <w:pPr>
+        <w:tabs>
+          <w:tab w:val="num" w:pos="2880"/>
+        </w:tabs>
+        <w:ind w:left="3360" w:hanging="480"/>
+      </w:pPr>
+    </w:lvl>
+    <w:lvl w:ilvl="5">
+      <w:numFmt w:val="bullet"/>
+      <w:lvlText w:val="–"/>
+      <w:lvlJc w:val="left"/>
+      <w:pPr>
+        <w:tabs>
+          <w:tab w:val="num" w:pos="3600"/>
+        </w:tabs>
+        <w:ind w:left="4080" w:hanging="480"/>
+      </w:pPr>
+    </w:lvl>
+    <w:lvl w:ilvl="6">
+      <w:numFmt w:val="bullet"/>
+      <w:lvlText w:val="•"/>
+      <w:lvlJc w:val="left"/>
+      <w:pPr>
+        <w:tabs>
+          <w:tab w:val="num" w:pos="4320"/>
+        </w:tabs>
+        <w:ind w:left="4800" w:hanging="480"/>
+      </w:pPr>
+    </w:lvl>
+    <w:lvl w:ilvl="7">
+      <w:numFmt w:val="bullet"/>
+      <w:lvlText w:val="–"/>
+      <w:lvlJc w:val="left"/>
+      <w:pPr>
+        <w:tabs>
+          <w:tab w:val="num" w:pos="5040"/>
+        </w:tabs>
+        <w:ind w:left="5520" w:hanging="480"/>
+      </w:pPr>
+    </w:lvl>
+    <w:lvl w:ilvl="8">
+      <w:numFmt w:val="bullet"/>
+      <w:lvlText w:val="•"/>
+      <w:lvlJc w:val="left"/>
+      <w:pPr>
+        <w:tabs>
+          <w:tab w:val="num" w:pos="5760"/>
+        </w:tabs>
+        <w:ind w:left="6240" w:hanging="480"/>
+      </w:pPr>
+    </w:lvl>
+  </w:abstractNum>
   <w:num w:numId="1000">
     <w:abstractNumId w:val="990"/>
+  </w:num>
+  <w:num w:numId="1001">
+    <w:abstractNumId w:val="991"/>
+  </w:num>
+  <w:num w:numId="1002">
+    <w:abstractNumId w:val="991"/>
   </w:num>
 </w:numbering>
 </file>

</xml_diff>